<commit_message>
class 5 R demo updated
</commit_message>
<xml_diff>
--- a/homework_02/homework_02_questions.docx
+++ b/homework_02/homework_02_questions.docx
@@ -113,6 +113,12 @@
             </a:graphic>
           </wp:inline>
         </w:drawing>
+      </w:r>
+    </w:p>
+    <w:p/>
+    <w:p>
+      <w:r>
+        <w:t>https://github.com/ja-thomas/mvs4ds2016/blob/master/H2/H2.R</w:t>
       </w:r>
     </w:p>
     <w:sectPr>

</xml_diff>